<commit_message>
Calculando valor de uma viagem
</commit_message>
<xml_diff>
--- a/03 - JavaScript/00 - Instalação - Execução/02 - Executando um arquivo JS .docx
+++ b/03 - JavaScript/00 - Instalação - Execução/02 - Executando um arquivo JS .docx
@@ -19,6 +19,92 @@
     <w:p>
       <w:r>
         <w:t>Node nomeDoArquivo.js</w:t>
+      </w:r>
+    </w:p>
+    <w:p/>
+    <w:p/>
+    <w:p>
+      <w:r>
+        <w:t>Outra forma de executar</w:t>
+      </w:r>
+    </w:p>
+    <w:p/>
+    <w:p>
+      <w:pPr>
+        <w:pStyle w:val="Ttulo1"/>
+      </w:pPr>
+      <w:proofErr w:type="spellStart"/>
+      <w:r>
+        <w:t>Code</w:t>
+      </w:r>
+      <w:proofErr w:type="spellEnd"/>
+      <w:r>
+        <w:t xml:space="preserve"> </w:t>
+      </w:r>
+      <w:proofErr w:type="spellStart"/>
+      <w:r>
+        <w:t>Runner</w:t>
+      </w:r>
+      <w:proofErr w:type="spellEnd"/>
+    </w:p>
+    <w:p>
+      <w:r>
+        <w:t xml:space="preserve">Podemos instalar a extensão do VS </w:t>
+      </w:r>
+      <w:proofErr w:type="spellStart"/>
+      <w:r>
+        <w:t>code</w:t>
+      </w:r>
+      <w:proofErr w:type="spellEnd"/>
+      <w:r>
+        <w:t xml:space="preserve"> e depois </w:t>
+      </w:r>
+      <w:r>
+        <w:drawing>
+          <wp:inline distT="0" distB="0" distL="0" distR="0" wp14:anchorId="65FBD39B" wp14:editId="70D4C25B">
+            <wp:extent cx="552527" cy="390580"/>
+            <wp:effectExtent l="0" t="0" r="0" b="9525"/>
+            <wp:docPr id="1" name="Imagem 1"/>
+            <wp:cNvGraphicFramePr>
+              <a:graphicFrameLocks xmlns:a="http://schemas.openxmlformats.org/drawingml/2006/main" noChangeAspect="1"/>
+            </wp:cNvGraphicFramePr>
+            <a:graphic xmlns:a="http://schemas.openxmlformats.org/drawingml/2006/main">
+              <a:graphicData uri="http://schemas.openxmlformats.org/drawingml/2006/picture">
+                <pic:pic xmlns:pic="http://schemas.openxmlformats.org/drawingml/2006/picture">
+                  <pic:nvPicPr>
+                    <pic:cNvPr id="1" name=""/>
+                    <pic:cNvPicPr/>
+                  </pic:nvPicPr>
+                  <pic:blipFill>
+                    <a:blip r:embed="rId4"/>
+                    <a:stretch>
+                      <a:fillRect/>
+                    </a:stretch>
+                  </pic:blipFill>
+                  <pic:spPr>
+                    <a:xfrm>
+                      <a:off x="0" y="0"/>
+                      <a:ext cx="552527" cy="390580"/>
+                    </a:xfrm>
+                    <a:prstGeom prst="rect">
+                      <a:avLst/>
+                    </a:prstGeom>
+                  </pic:spPr>
+                </pic:pic>
+              </a:graphicData>
+            </a:graphic>
+          </wp:inline>
+        </w:drawing>
+      </w:r>
+    </w:p>
+    <w:p>
+      <w:proofErr w:type="spellStart"/>
+      <w:r>
+        <w:t>So</w:t>
+      </w:r>
+      <w:proofErr w:type="spellEnd"/>
+      <w:r>
+        <w:t xml:space="preserve"> clicar no ícone que já executamos.</w:t>
       </w:r>
       <w:bookmarkStart w:id="0" w:name="_GoBack"/>
       <w:bookmarkEnd w:id="0"/>
@@ -427,6 +513,25 @@
     <w:name w:val="Normal"/>
     <w:qFormat/>
   </w:style>
+  <w:style w:type="paragraph" w:styleId="Ttulo1">
+    <w:name w:val="heading 1"/>
+    <w:basedOn w:val="Normal"/>
+    <w:next w:val="Normal"/>
+    <w:link w:val="Ttulo1Char"/>
+    <w:uiPriority w:val="9"/>
+    <w:qFormat/>
+    <w:rsid w:val="003451F9"/>
+    <w:pPr>
+      <w:keepNext/>
+      <w:keepLines/>
+      <w:spacing w:before="240" w:after="0"/>
+      <w:outlineLvl w:val="0"/>
+    </w:pPr>
+    <w:rPr>
+      <w:rFonts w:eastAsiaTheme="majorEastAsia"/>
+      <w:color w:val="2F5496" w:themeColor="accent1" w:themeShade="BF"/>
+    </w:rPr>
+  </w:style>
   <w:style w:type="character" w:default="1" w:styleId="Fontepargpadro">
     <w:name w:val="Default Paragraph Font"/>
     <w:uiPriority w:val="1"/>
@@ -453,6 +558,17 @@
     <w:uiPriority w:val="99"/>
     <w:semiHidden/>
     <w:unhideWhenUsed/>
+  </w:style>
+  <w:style w:type="character" w:customStyle="1" w:styleId="Ttulo1Char">
+    <w:name w:val="Título 1 Char"/>
+    <w:basedOn w:val="Fontepargpadro"/>
+    <w:link w:val="Ttulo1"/>
+    <w:uiPriority w:val="9"/>
+    <w:rsid w:val="003451F9"/>
+    <w:rPr>
+      <w:rFonts w:eastAsiaTheme="majorEastAsia"/>
+      <w:color w:val="2F5496" w:themeColor="accent1" w:themeShade="BF"/>
+    </w:rPr>
   </w:style>
 </w:styles>
 </file>

</xml_diff>